<commit_message>
docs(inf/lab1): 📝 edit report
</commit_message>
<xml_diff>
--- a/informatics/lab1/docs/Информатика ЛР1 Рязанов Никита Р3107.docx
+++ b/informatics/lab1/docs/Информатика ЛР1 Рязанов Никита Р3107.docx
@@ -1073,14 +1073,27 @@
       <w:r>
         <w:t xml:space="preserve">Рисунок </w:t>
       </w:r>
-      <w:fldSimple w:instr=" SEQ Рисунок \* ARABIC ">
-        <w:r>
-          <w:rPr>
-            <w:noProof/>
-          </w:rPr>
-          <w:t>1</w:t>
-        </w:r>
-      </w:fldSimple>
+      <w:r>
+        <w:fldChar w:fldCharType="begin"/>
+      </w:r>
+      <w:r>
+        <w:instrText xml:space="preserve"> SEQ Рисунок \* ARABIC </w:instrText>
+      </w:r>
+      <w:r>
+        <w:fldChar w:fldCharType="separate"/>
+      </w:r>
+      <w:r>
+        <w:rPr>
+          <w:noProof/>
+        </w:rPr>
+        <w:t>1</w:t>
+      </w:r>
+      <w:r>
+        <w:rPr>
+          <w:noProof/>
+        </w:rPr>
+        <w:fldChar w:fldCharType="end"/>
+      </w:r>
       <w:bookmarkEnd w:id="1"/>
       <w:r>
         <w:t>.</w:t>
@@ -1556,14 +1569,27 @@
       <w:r>
         <w:t xml:space="preserve">Рисунок </w:t>
       </w:r>
-      <w:fldSimple w:instr=" SEQ Рисунок \* ARABIC ">
-        <w:r>
-          <w:rPr>
-            <w:noProof/>
-          </w:rPr>
-          <w:t>2</w:t>
-        </w:r>
-      </w:fldSimple>
+      <w:r>
+        <w:fldChar w:fldCharType="begin"/>
+      </w:r>
+      <w:r>
+        <w:instrText xml:space="preserve"> SEQ Рисунок \* ARABIC </w:instrText>
+      </w:r>
+      <w:r>
+        <w:fldChar w:fldCharType="separate"/>
+      </w:r>
+      <w:r>
+        <w:rPr>
+          <w:noProof/>
+        </w:rPr>
+        <w:t>2</w:t>
+      </w:r>
+      <w:r>
+        <w:rPr>
+          <w:noProof/>
+        </w:rPr>
+        <w:fldChar w:fldCharType="end"/>
+      </w:r>
       <w:bookmarkEnd w:id="4"/>
       <w:r>
         <w:t>.</w:t>
@@ -1913,14 +1939,27 @@
       <w:r>
         <w:t xml:space="preserve">Рисунок </w:t>
       </w:r>
-      <w:fldSimple w:instr=" SEQ Рисунок \* ARABIC ">
-        <w:r>
-          <w:rPr>
-            <w:noProof/>
-          </w:rPr>
-          <w:t>3</w:t>
-        </w:r>
-      </w:fldSimple>
+      <w:r>
+        <w:fldChar w:fldCharType="begin"/>
+      </w:r>
+      <w:r>
+        <w:instrText xml:space="preserve"> SEQ Рисунок \* ARABIC </w:instrText>
+      </w:r>
+      <w:r>
+        <w:fldChar w:fldCharType="separate"/>
+      </w:r>
+      <w:r>
+        <w:rPr>
+          <w:noProof/>
+        </w:rPr>
+        <w:t>3</w:t>
+      </w:r>
+      <w:r>
+        <w:rPr>
+          <w:noProof/>
+        </w:rPr>
+        <w:fldChar w:fldCharType="end"/>
+      </w:r>
       <w:bookmarkEnd w:id="5"/>
       <w:r>
         <w:t xml:space="preserve">. Ручной перевод </w:t>
@@ -1981,14 +2020,27 @@
       <w:r>
         <w:t xml:space="preserve">Рисунок </w:t>
       </w:r>
-      <w:fldSimple w:instr=" SEQ Рисунок \* ARABIC ">
-        <w:r>
-          <w:rPr>
-            <w:noProof/>
-          </w:rPr>
-          <w:t>4</w:t>
-        </w:r>
-      </w:fldSimple>
+      <w:r>
+        <w:fldChar w:fldCharType="begin"/>
+      </w:r>
+      <w:r>
+        <w:instrText xml:space="preserve"> SEQ Рисунок \* ARABIC </w:instrText>
+      </w:r>
+      <w:r>
+        <w:fldChar w:fldCharType="separate"/>
+      </w:r>
+      <w:r>
+        <w:rPr>
+          <w:noProof/>
+        </w:rPr>
+        <w:t>4</w:t>
+      </w:r>
+      <w:r>
+        <w:rPr>
+          <w:noProof/>
+        </w:rPr>
+        <w:fldChar w:fldCharType="end"/>
+      </w:r>
       <w:bookmarkEnd w:id="6"/>
       <w:r>
         <w:t xml:space="preserve">. Ручной перевод </w:t>
@@ -2049,14 +2101,27 @@
       <w:r>
         <w:t xml:space="preserve">Рисунок </w:t>
       </w:r>
-      <w:fldSimple w:instr=" SEQ Рисунок \* ARABIC ">
-        <w:r>
-          <w:rPr>
-            <w:noProof/>
-          </w:rPr>
-          <w:t>5</w:t>
-        </w:r>
-      </w:fldSimple>
+      <w:r>
+        <w:fldChar w:fldCharType="begin"/>
+      </w:r>
+      <w:r>
+        <w:instrText xml:space="preserve"> SEQ Рисунок \* ARABIC </w:instrText>
+      </w:r>
+      <w:r>
+        <w:fldChar w:fldCharType="separate"/>
+      </w:r>
+      <w:r>
+        <w:rPr>
+          <w:noProof/>
+        </w:rPr>
+        <w:t>5</w:t>
+      </w:r>
+      <w:r>
+        <w:rPr>
+          <w:noProof/>
+        </w:rPr>
+        <w:fldChar w:fldCharType="end"/>
+      </w:r>
       <w:bookmarkEnd w:id="7"/>
       <w:r>
         <w:t xml:space="preserve">. Ручной перевод </w:t>
@@ -2289,14 +2354,27 @@
       <w:r>
         <w:t xml:space="preserve">Рисунок </w:t>
       </w:r>
-      <w:fldSimple w:instr=" SEQ Рисунок \* ARABIC ">
-        <w:r>
-          <w:rPr>
-            <w:noProof/>
-          </w:rPr>
-          <w:t>6</w:t>
-        </w:r>
-      </w:fldSimple>
+      <w:r>
+        <w:fldChar w:fldCharType="begin"/>
+      </w:r>
+      <w:r>
+        <w:instrText xml:space="preserve"> SEQ Рисунок \* ARABIC </w:instrText>
+      </w:r>
+      <w:r>
+        <w:fldChar w:fldCharType="separate"/>
+      </w:r>
+      <w:r>
+        <w:rPr>
+          <w:noProof/>
+        </w:rPr>
+        <w:t>6</w:t>
+      </w:r>
+      <w:r>
+        <w:rPr>
+          <w:noProof/>
+        </w:rPr>
+        <w:fldChar w:fldCharType="end"/>
+      </w:r>
       <w:bookmarkEnd w:id="8"/>
       <w:r>
         <w:t>. Пример перевода числа из Фибоначчиевой СС в 10-чную</w:t>
@@ -2447,7 +2525,26 @@
         <w:rPr>
           <w:szCs w:val="24"/>
         </w:rPr>
-        <w:t xml:space="preserve">Автор получил </w:t>
+        <w:t>Получено</w:t>
+      </w:r>
+      <w:r>
+        <w:rPr>
+          <w:szCs w:val="24"/>
+          <w:lang w:val="en-US"/>
+        </w:rPr>
+        <w:t xml:space="preserve"> </w:t>
+      </w:r>
+      <w:r>
+        <w:rPr>
+          <w:szCs w:val="24"/>
+        </w:rPr>
+        <w:t>максимальное</w:t>
+      </w:r>
+      <w:r>
+        <w:rPr>
+          <w:szCs w:val="24"/>
+        </w:rPr>
+        <w:t xml:space="preserve"> </w:t>
       </w:r>
       <w:r>
         <w:rPr>
@@ -2578,7 +2675,54 @@
             <w:szCs w:val="24"/>
           </w:rPr>
           <w:br/>
-          <w:t>javase/17/docs/api/index.html</w:t>
+        </w:r>
+        <w:proofErr w:type="spellStart"/>
+        <w:r>
+          <w:rPr>
+            <w:rStyle w:val="ac"/>
+            <w:szCs w:val="24"/>
+          </w:rPr>
+          <w:t>javase</w:t>
+        </w:r>
+        <w:proofErr w:type="spellEnd"/>
+        <w:r>
+          <w:rPr>
+            <w:rStyle w:val="ac"/>
+            <w:szCs w:val="24"/>
+          </w:rPr>
+          <w:t>/17/</w:t>
+        </w:r>
+        <w:proofErr w:type="spellStart"/>
+        <w:r>
+          <w:rPr>
+            <w:rStyle w:val="ac"/>
+            <w:szCs w:val="24"/>
+          </w:rPr>
+          <w:t>docs</w:t>
+        </w:r>
+        <w:proofErr w:type="spellEnd"/>
+        <w:r>
+          <w:rPr>
+            <w:rStyle w:val="ac"/>
+            <w:szCs w:val="24"/>
+          </w:rPr>
+          <w:t>/</w:t>
+        </w:r>
+        <w:proofErr w:type="spellStart"/>
+        <w:r>
+          <w:rPr>
+            <w:rStyle w:val="ac"/>
+            <w:szCs w:val="24"/>
+          </w:rPr>
+          <w:t>api</w:t>
+        </w:r>
+        <w:proofErr w:type="spellEnd"/>
+        <w:r>
+          <w:rPr>
+            <w:rStyle w:val="ac"/>
+            <w:szCs w:val="24"/>
+          </w:rPr>
+          <w:t>/index.html</w:t>
         </w:r>
       </w:hyperlink>
     </w:p>

</xml_diff>

<commit_message>
docs(inf/lab1): 📝 edit typo in report
</commit_message>
<xml_diff>
--- a/informatics/lab1/docs/Информатика ЛР1 Рязанов Никита Р3107.docx
+++ b/informatics/lab1/docs/Информатика ЛР1 Рязанов Никита Р3107.docx
@@ -1073,27 +1073,14 @@
       <w:r>
         <w:t xml:space="preserve">Рисунок </w:t>
       </w:r>
-      <w:r>
-        <w:fldChar w:fldCharType="begin"/>
-      </w:r>
-      <w:r>
-        <w:instrText xml:space="preserve"> SEQ Рисунок \* ARABIC </w:instrText>
-      </w:r>
-      <w:r>
-        <w:fldChar w:fldCharType="separate"/>
-      </w:r>
-      <w:r>
-        <w:rPr>
-          <w:noProof/>
-        </w:rPr>
-        <w:t>1</w:t>
-      </w:r>
-      <w:r>
-        <w:rPr>
-          <w:noProof/>
-        </w:rPr>
-        <w:fldChar w:fldCharType="end"/>
-      </w:r>
+      <w:fldSimple w:instr=" SEQ Рисунок \* ARABIC ">
+        <w:r>
+          <w:rPr>
+            <w:noProof/>
+          </w:rPr>
+          <w:t>1</w:t>
+        </w:r>
+      </w:fldSimple>
       <w:bookmarkEnd w:id="1"/>
       <w:r>
         <w:t>.</w:t>
@@ -1569,27 +1556,14 @@
       <w:r>
         <w:t xml:space="preserve">Рисунок </w:t>
       </w:r>
-      <w:r>
-        <w:fldChar w:fldCharType="begin"/>
-      </w:r>
-      <w:r>
-        <w:instrText xml:space="preserve"> SEQ Рисунок \* ARABIC </w:instrText>
-      </w:r>
-      <w:r>
-        <w:fldChar w:fldCharType="separate"/>
-      </w:r>
-      <w:r>
-        <w:rPr>
-          <w:noProof/>
-        </w:rPr>
-        <w:t>2</w:t>
-      </w:r>
-      <w:r>
-        <w:rPr>
-          <w:noProof/>
-        </w:rPr>
-        <w:fldChar w:fldCharType="end"/>
-      </w:r>
+      <w:fldSimple w:instr=" SEQ Рисунок \* ARABIC ">
+        <w:r>
+          <w:rPr>
+            <w:noProof/>
+          </w:rPr>
+          <w:t>2</w:t>
+        </w:r>
+      </w:fldSimple>
       <w:bookmarkEnd w:id="4"/>
       <w:r>
         <w:t>.</w:t>
@@ -1939,27 +1913,14 @@
       <w:r>
         <w:t xml:space="preserve">Рисунок </w:t>
       </w:r>
-      <w:r>
-        <w:fldChar w:fldCharType="begin"/>
-      </w:r>
-      <w:r>
-        <w:instrText xml:space="preserve"> SEQ Рисунок \* ARABIC </w:instrText>
-      </w:r>
-      <w:r>
-        <w:fldChar w:fldCharType="separate"/>
-      </w:r>
-      <w:r>
-        <w:rPr>
-          <w:noProof/>
-        </w:rPr>
-        <w:t>3</w:t>
-      </w:r>
-      <w:r>
-        <w:rPr>
-          <w:noProof/>
-        </w:rPr>
-        <w:fldChar w:fldCharType="end"/>
-      </w:r>
+      <w:fldSimple w:instr=" SEQ Рисунок \* ARABIC ">
+        <w:r>
+          <w:rPr>
+            <w:noProof/>
+          </w:rPr>
+          <w:t>3</w:t>
+        </w:r>
+      </w:fldSimple>
       <w:bookmarkEnd w:id="5"/>
       <w:r>
         <w:t xml:space="preserve">. Ручной перевод </w:t>
@@ -2020,27 +1981,14 @@
       <w:r>
         <w:t xml:space="preserve">Рисунок </w:t>
       </w:r>
-      <w:r>
-        <w:fldChar w:fldCharType="begin"/>
-      </w:r>
-      <w:r>
-        <w:instrText xml:space="preserve"> SEQ Рисунок \* ARABIC </w:instrText>
-      </w:r>
-      <w:r>
-        <w:fldChar w:fldCharType="separate"/>
-      </w:r>
-      <w:r>
-        <w:rPr>
-          <w:noProof/>
-        </w:rPr>
-        <w:t>4</w:t>
-      </w:r>
-      <w:r>
-        <w:rPr>
-          <w:noProof/>
-        </w:rPr>
-        <w:fldChar w:fldCharType="end"/>
-      </w:r>
+      <w:fldSimple w:instr=" SEQ Рисунок \* ARABIC ">
+        <w:r>
+          <w:rPr>
+            <w:noProof/>
+          </w:rPr>
+          <w:t>4</w:t>
+        </w:r>
+      </w:fldSimple>
       <w:bookmarkEnd w:id="6"/>
       <w:r>
         <w:t xml:space="preserve">. Ручной перевод </w:t>
@@ -2101,27 +2049,14 @@
       <w:r>
         <w:t xml:space="preserve">Рисунок </w:t>
       </w:r>
-      <w:r>
-        <w:fldChar w:fldCharType="begin"/>
-      </w:r>
-      <w:r>
-        <w:instrText xml:space="preserve"> SEQ Рисунок \* ARABIC </w:instrText>
-      </w:r>
-      <w:r>
-        <w:fldChar w:fldCharType="separate"/>
-      </w:r>
-      <w:r>
-        <w:rPr>
-          <w:noProof/>
-        </w:rPr>
-        <w:t>5</w:t>
-      </w:r>
-      <w:r>
-        <w:rPr>
-          <w:noProof/>
-        </w:rPr>
-        <w:fldChar w:fldCharType="end"/>
-      </w:r>
+      <w:fldSimple w:instr=" SEQ Рисунок \* ARABIC ">
+        <w:r>
+          <w:rPr>
+            <w:noProof/>
+          </w:rPr>
+          <w:t>5</w:t>
+        </w:r>
+      </w:fldSimple>
       <w:bookmarkEnd w:id="7"/>
       <w:r>
         <w:t xml:space="preserve">. Ручной перевод </w:t>
@@ -2354,27 +2289,14 @@
       <w:r>
         <w:t xml:space="preserve">Рисунок </w:t>
       </w:r>
-      <w:r>
-        <w:fldChar w:fldCharType="begin"/>
-      </w:r>
-      <w:r>
-        <w:instrText xml:space="preserve"> SEQ Рисунок \* ARABIC </w:instrText>
-      </w:r>
-      <w:r>
-        <w:fldChar w:fldCharType="separate"/>
-      </w:r>
-      <w:r>
-        <w:rPr>
-          <w:noProof/>
-        </w:rPr>
-        <w:t>6</w:t>
-      </w:r>
-      <w:r>
-        <w:rPr>
-          <w:noProof/>
-        </w:rPr>
-        <w:fldChar w:fldCharType="end"/>
-      </w:r>
+      <w:fldSimple w:instr=" SEQ Рисунок \* ARABIC ">
+        <w:r>
+          <w:rPr>
+            <w:noProof/>
+          </w:rPr>
+          <w:t>6</w:t>
+        </w:r>
+      </w:fldSimple>
       <w:bookmarkEnd w:id="8"/>
       <w:r>
         <w:t>. Пример перевода числа из Фибоначчиевой СС в 10-чную</w:t>
@@ -2417,7 +2339,7 @@
         <w:rPr>
           <w:szCs w:val="24"/>
         </w:rPr>
-        <w:t xml:space="preserve">В ходе проделанной лабораторной работы, </w:t>
+        <w:t xml:space="preserve">В ходе проделанной лабораторной работы </w:t>
       </w:r>
       <w:r>
         <w:rPr>

</xml_diff>